<commit_message>
A data agora é um tipo (não uma classe) -> permite usá-la em pos e pré condições
</commit_message>
<xml_diff>
--- a/RequisitosRestrições.docx
+++ b/RequisitosRestrições.docx
@@ -35,19 +35,17 @@
         </w:rPr>
         <w:t xml:space="preserve">As a person </w:t>
       </w:r>
-      <w:proofErr w:type="spellStart"/>
-      <w:r>
-        <w:rPr>
-          <w:lang w:val="en-GB"/>
-        </w:rPr>
-        <w:t>i</w:t>
-      </w:r>
-      <w:proofErr w:type="spellEnd"/>
-      <w:r>
-        <w:rPr>
-          <w:lang w:val="en-GB"/>
-        </w:rPr>
-        <w:t xml:space="preserve"> can </w:t>
+      <w:r>
+        <w:rPr>
+          <w:lang w:val="en-GB"/>
+        </w:rPr>
+        <w:t xml:space="preserve">I </w:t>
+      </w:r>
+      <w:r>
+        <w:rPr>
+          <w:lang w:val="en-GB"/>
+        </w:rPr>
+        <w:t xml:space="preserve">can </w:t>
       </w:r>
       <w:r>
         <w:rPr>
@@ -77,49 +75,27 @@
     </w:p>
     <w:p>
       <w:pPr>
-        <w:rPr>
-          <w:sz w:val="24"/>
-          <w:lang w:val="en-GB"/>
-        </w:rPr>
-      </w:pPr>
-    </w:p>
-    <w:p>
-      <w:pPr>
-        <w:rPr>
-          <w:sz w:val="24"/>
-          <w:lang w:val="en-GB"/>
-        </w:rPr>
-      </w:pPr>
-      <w:proofErr w:type="spellStart"/>
-      <w:r>
-        <w:rPr>
-          <w:sz w:val="24"/>
-          <w:lang w:val="en-GB"/>
-        </w:rPr>
-        <w:t>Atendee</w:t>
-      </w:r>
-      <w:proofErr w:type="spellEnd"/>
-    </w:p>
-    <w:p>
-      <w:pPr>
         <w:pStyle w:val="PargrafodaLista"/>
         <w:numPr>
           <w:ilvl w:val="0"/>
-          <w:numId w:val="2"/>
+          <w:numId w:val="1"/>
         </w:numPr>
         <w:rPr>
-          <w:lang w:val="en-GB"/>
-        </w:rPr>
-      </w:pPr>
-      <w:r>
-        <w:rPr>
-          <w:lang w:val="en-GB"/>
-        </w:rPr>
-        <w:t xml:space="preserve">As a guest attendee I </w:t>
+          <w:sz w:val="24"/>
+          <w:lang w:val="en-GB"/>
+        </w:rPr>
+      </w:pPr>
+      <w:r>
+        <w:rPr>
+          <w:sz w:val="24"/>
+          <w:lang w:val="en-GB"/>
+        </w:rPr>
+        <w:t xml:space="preserve">As a person who has a guest ticket, I </w:t>
       </w:r>
       <w:proofErr w:type="gramStart"/>
       <w:r>
         <w:rPr>
+          <w:sz w:val="24"/>
           <w:lang w:val="en-GB"/>
         </w:rPr>
         <w:t>have to</w:t>
@@ -127,21 +103,10 @@
       <w:proofErr w:type="gramEnd"/>
       <w:r>
         <w:rPr>
-          <w:lang w:val="en-GB"/>
-        </w:rPr>
-        <w:t xml:space="preserve"> do a</w:t>
-      </w:r>
-      <w:r>
-        <w:rPr>
-          <w:lang w:val="en-GB"/>
-        </w:rPr>
-        <w:t xml:space="preserve"> </w:t>
-      </w:r>
-      <w:r>
-        <w:rPr>
-          <w:lang w:val="en-GB"/>
-        </w:rPr>
-        <w:t>presentation</w:t>
+          <w:sz w:val="24"/>
+          <w:lang w:val="en-GB"/>
+        </w:rPr>
+        <w:t xml:space="preserve"> be the speaker on at least one presentation</w:t>
       </w:r>
     </w:p>
     <w:p>
@@ -149,31 +114,19 @@
         <w:pStyle w:val="PargrafodaLista"/>
         <w:numPr>
           <w:ilvl w:val="0"/>
-          <w:numId w:val="2"/>
+          <w:numId w:val="1"/>
         </w:numPr>
         <w:rPr>
-          <w:lang w:val="en-GB"/>
-        </w:rPr>
-      </w:pPr>
-      <w:r>
-        <w:rPr>
-          <w:lang w:val="en-GB"/>
-        </w:rPr>
-        <w:t xml:space="preserve">As </w:t>
-      </w:r>
-      <w:proofErr w:type="gramStart"/>
-      <w:r>
-        <w:rPr>
-          <w:lang w:val="en-GB"/>
-        </w:rPr>
-        <w:t>an</w:t>
-      </w:r>
-      <w:proofErr w:type="gramEnd"/>
-      <w:r>
-        <w:rPr>
-          <w:lang w:val="en-GB"/>
-        </w:rPr>
-        <w:t xml:space="preserve"> normal/guest attendee I can only attend an event if there are still some seats available</w:t>
+          <w:sz w:val="24"/>
+          <w:lang w:val="en-GB"/>
+        </w:rPr>
+      </w:pPr>
+      <w:r>
+        <w:rPr>
+          <w:sz w:val="24"/>
+          <w:lang w:val="en-GB"/>
+        </w:rPr>
+        <w:t>As a person who has a normal/guest ticket, I can only attend an event if there are still some seats available</w:t>
       </w:r>
     </w:p>
     <w:p>
@@ -181,17 +134,19 @@
         <w:pStyle w:val="PargrafodaLista"/>
         <w:numPr>
           <w:ilvl w:val="0"/>
-          <w:numId w:val="2"/>
+          <w:numId w:val="1"/>
         </w:numPr>
         <w:rPr>
-          <w:lang w:val="en-GB"/>
-        </w:rPr>
-      </w:pPr>
-      <w:r>
-        <w:rPr>
-          <w:lang w:val="en-GB"/>
-        </w:rPr>
-        <w:t>As a VIP attendee I have access and a seat to all the events</w:t>
+          <w:sz w:val="24"/>
+          <w:lang w:val="en-GB"/>
+        </w:rPr>
+      </w:pPr>
+      <w:r>
+        <w:rPr>
+          <w:sz w:val="24"/>
+          <w:lang w:val="en-GB"/>
+        </w:rPr>
+        <w:t>As a person who has a VIP ticket, I have access and a seat to all the events</w:t>
       </w:r>
     </w:p>
     <w:p>
@@ -199,39 +154,39 @@
         <w:pStyle w:val="PargrafodaLista"/>
         <w:numPr>
           <w:ilvl w:val="0"/>
-          <w:numId w:val="2"/>
+          <w:numId w:val="1"/>
         </w:numPr>
         <w:rPr>
-          <w:lang w:val="en-GB"/>
-        </w:rPr>
-      </w:pPr>
-      <w:r>
-        <w:rPr>
-          <w:lang w:val="en-GB"/>
-        </w:rPr>
-        <w:t>As an attendee, I can only attend events that have the start and end time between the limits of time in my ticket</w:t>
-      </w:r>
-    </w:p>
-    <w:p>
-      <w:pPr>
-        <w:rPr>
-          <w:lang w:val="en-GB"/>
-        </w:rPr>
-      </w:pPr>
-    </w:p>
-    <w:p>
-      <w:pPr>
-        <w:rPr>
-          <w:sz w:val="24"/>
-          <w:lang w:val="en-GB"/>
-        </w:rPr>
-      </w:pPr>
-      <w:r>
-        <w:rPr>
-          <w:sz w:val="24"/>
-          <w:lang w:val="en-GB"/>
-        </w:rPr>
-        <w:t>Designer</w:t>
+          <w:sz w:val="24"/>
+          <w:lang w:val="en-GB"/>
+        </w:rPr>
+      </w:pPr>
+      <w:r>
+        <w:rPr>
+          <w:sz w:val="24"/>
+          <w:lang w:val="en-GB"/>
+        </w:rPr>
+        <w:t>As a person who attends a fashion show, I can only attend events that have the start and end time between the limits of time in my ticket</w:t>
+      </w:r>
+    </w:p>
+    <w:p>
+      <w:pPr>
+        <w:pStyle w:val="PargrafodaLista"/>
+        <w:numPr>
+          <w:ilvl w:val="0"/>
+          <w:numId w:val="1"/>
+        </w:numPr>
+        <w:rPr>
+          <w:sz w:val="24"/>
+          <w:lang w:val="en-GB"/>
+        </w:rPr>
+      </w:pPr>
+      <w:r>
+        <w:rPr>
+          <w:sz w:val="24"/>
+          <w:lang w:val="en-GB"/>
+        </w:rPr>
+        <w:t>As a designer participating in some runways of the fashion show, I have a VIP ticket.</w:t>
       </w:r>
     </w:p>
     <w:p>
@@ -251,7 +206,14 @@
           <w:sz w:val="24"/>
           <w:lang w:val="en-GB"/>
         </w:rPr>
-        <w:t>As a designer participating in some runways of the fashion show, I have a VIP ticket.</w:t>
+        <w:t xml:space="preserve">As a designer, I’m considered a participant designer </w:t>
+      </w:r>
+      <w:r>
+        <w:rPr>
+          <w:sz w:val="24"/>
+          <w:lang w:val="en-GB"/>
+        </w:rPr>
+        <w:t>in a runway if I have clothes that are going to be presented in the runway.</w:t>
       </w:r>
     </w:p>
     <w:p>
@@ -271,37 +233,23 @@
           <w:sz w:val="24"/>
           <w:lang w:val="en-GB"/>
         </w:rPr>
-        <w:t xml:space="preserve">As a designer, I’m considered a participant designer </w:t>
-      </w:r>
-      <w:r>
-        <w:rPr>
-          <w:sz w:val="24"/>
-          <w:lang w:val="en-GB"/>
-        </w:rPr>
-        <w:t>in a runway if I have clothes that are going to be presented in the runway.</w:t>
-      </w:r>
-    </w:p>
-    <w:p>
-      <w:pPr>
-        <w:rPr>
-          <w:sz w:val="24"/>
-          <w:lang w:val="en-GB"/>
-        </w:rPr>
-      </w:pPr>
-    </w:p>
-    <w:p>
-      <w:pPr>
-        <w:rPr>
-          <w:sz w:val="24"/>
-          <w:lang w:val="en-GB"/>
-        </w:rPr>
-      </w:pPr>
-      <w:r>
-        <w:rPr>
-          <w:sz w:val="24"/>
-          <w:lang w:val="en-GB"/>
-        </w:rPr>
-        <w:t>Worker</w:t>
+        <w:t xml:space="preserve">As a worker I can attend other fashion shows and events </w:t>
+      </w:r>
+      <w:proofErr w:type="gramStart"/>
+      <w:r>
+        <w:rPr>
+          <w:sz w:val="24"/>
+          <w:lang w:val="en-GB"/>
+        </w:rPr>
+        <w:t>as long as</w:t>
+      </w:r>
+      <w:proofErr w:type="gramEnd"/>
+      <w:r>
+        <w:rPr>
+          <w:sz w:val="24"/>
+          <w:lang w:val="en-GB"/>
+        </w:rPr>
+        <w:t xml:space="preserve"> I’m not working</w:t>
       </w:r>
     </w:p>
     <w:p>
@@ -321,44 +269,10 @@
           <w:sz w:val="24"/>
           <w:lang w:val="en-GB"/>
         </w:rPr>
-        <w:t xml:space="preserve">As a worker I can attend other fashion shows and events </w:t>
-      </w:r>
-      <w:proofErr w:type="gramStart"/>
-      <w:r>
-        <w:rPr>
-          <w:sz w:val="24"/>
-          <w:lang w:val="en-GB"/>
-        </w:rPr>
-        <w:t>as long as</w:t>
-      </w:r>
-      <w:proofErr w:type="gramEnd"/>
-      <w:r>
-        <w:rPr>
-          <w:sz w:val="24"/>
-          <w:lang w:val="en-GB"/>
-        </w:rPr>
-        <w:t xml:space="preserve"> I’m not working</w:t>
-      </w:r>
-    </w:p>
-    <w:p>
-      <w:pPr>
-        <w:pStyle w:val="PargrafodaLista"/>
-        <w:numPr>
-          <w:ilvl w:val="0"/>
-          <w:numId w:val="3"/>
-        </w:numPr>
-        <w:rPr>
-          <w:sz w:val="24"/>
-          <w:lang w:val="en-GB"/>
-        </w:rPr>
-      </w:pPr>
-      <w:r>
-        <w:rPr>
-          <w:sz w:val="24"/>
-          <w:lang w:val="en-GB"/>
-        </w:rPr>
         <w:t>As a worker I can only be part of the organization of different events only if they are disjoint</w:t>
       </w:r>
+      <w:bookmarkStart w:id="0" w:name="_GoBack"/>
+      <w:bookmarkEnd w:id="0"/>
     </w:p>
     <w:p>
       <w:pPr>
@@ -594,7 +508,6 @@
           <w:sz w:val="24"/>
           <w:lang w:val="en-GB"/>
         </w:rPr>
-        <w:lastRenderedPageBreak/>
         <w:t>FashionShow</w:t>
       </w:r>
       <w:proofErr w:type="spellEnd"/>
@@ -625,8 +538,6 @@
         </w:rPr>
         <w:t>must</w:t>
       </w:r>
-      <w:bookmarkStart w:id="0" w:name="_GoBack"/>
-      <w:bookmarkEnd w:id="0"/>
       <w:r>
         <w:rPr>
           <w:sz w:val="24"/>

</xml_diff>